<commit_message>
Update 3.Parametros Generales - Documento Tecnico.docx
</commit_message>
<xml_diff>
--- a/documentos/3.Parametros Generales - Documento Tecnico.docx
+++ b/documentos/3.Parametros Generales - Documento Tecnico.docx
@@ -1,6 +1,6 @@
 
 <file path=word/document.xml><?xml version="1.0" encoding="utf-8"?>
-<w:document xmlns:wpc="http://schemas.microsoft.com/office/word/2010/wordprocessingCanvas" xmlns:mc="http://schemas.openxmlformats.org/markup-compatibility/2006" xmlns:o="urn:schemas-microsoft-com:office:office" xmlns:r="http://schemas.openxmlformats.org/officeDocument/2006/relationships" xmlns:m="http://schemas.openxmlformats.org/officeDocument/2006/math" xmlns:v="urn:schemas-microsoft-com:vml" xmlns:wp14="http://schemas.microsoft.com/office/word/2010/wordprocessingDrawing" xmlns:wp="http://schemas.openxmlformats.org/drawingml/2006/wordprocessingDrawing" xmlns:w10="urn:schemas-microsoft-com:office:word" xmlns:w="http://schemas.openxmlformats.org/wordprocessingml/2006/main" xmlns:w14="http://schemas.microsoft.com/office/word/2010/wordml" xmlns:w15="http://schemas.microsoft.com/office/word/2012/wordml" xmlns:wpg="http://schemas.microsoft.com/office/word/2010/wordprocessingGroup" xmlns:wpi="http://schemas.microsoft.com/office/word/2010/wordprocessingInk" xmlns:wne="http://schemas.microsoft.com/office/word/2006/wordml" xmlns:wps="http://schemas.microsoft.com/office/word/2010/wordprocessingShape" mc:Ignorable="w14 w15 wp14">
+<w:document xmlns:wpc="http://schemas.microsoft.com/office/word/2010/wordprocessingCanvas" xmlns:cx="http://schemas.microsoft.com/office/drawing/2014/chartex" xmlns:cx1="http://schemas.microsoft.com/office/drawing/2015/9/8/chartex" xmlns:cx2="http://schemas.microsoft.com/office/drawing/2015/10/21/chartex" xmlns:cx3="http://schemas.microsoft.com/office/drawing/2016/5/9/chartex" xmlns:cx4="http://schemas.microsoft.com/office/drawing/2016/5/10/chartex" xmlns:cx5="http://schemas.microsoft.com/office/drawing/2016/5/11/chartex" xmlns:cx6="http://schemas.microsoft.com/office/drawing/2016/5/12/chartex" xmlns:cx7="http://schemas.microsoft.com/office/drawing/2016/5/13/chartex" xmlns:cx8="http://schemas.microsoft.com/office/drawing/2016/5/14/chartex" xmlns:mc="http://schemas.openxmlformats.org/markup-compatibility/2006" xmlns:aink="http://schemas.microsoft.com/office/drawing/2016/ink" xmlns:am3d="http://schemas.microsoft.com/office/drawing/2017/model3d" xmlns:o="urn:schemas-microsoft-com:office:office" xmlns:r="http://schemas.openxmlformats.org/officeDocument/2006/relationships" xmlns:m="http://schemas.openxmlformats.org/officeDocument/2006/math" xmlns:v="urn:schemas-microsoft-com:vml" xmlns:wp14="http://schemas.microsoft.com/office/word/2010/wordprocessingDrawing" xmlns:wp="http://schemas.openxmlformats.org/drawingml/2006/wordprocessingDrawing" xmlns:w10="urn:schemas-microsoft-com:office:word" xmlns:w="http://schemas.openxmlformats.org/wordprocessingml/2006/main" xmlns:w14="http://schemas.microsoft.com/office/word/2010/wordml" xmlns:w15="http://schemas.microsoft.com/office/word/2012/wordml" xmlns:w16cex="http://schemas.microsoft.com/office/word/2018/wordml/cex" xmlns:w16cid="http://schemas.microsoft.com/office/word/2016/wordml/cid" xmlns:w16="http://schemas.microsoft.com/office/word/2018/wordml" xmlns:w16se="http://schemas.microsoft.com/office/word/2015/wordml/symex" xmlns:wpg="http://schemas.microsoft.com/office/word/2010/wordprocessingGroup" xmlns:wpi="http://schemas.microsoft.com/office/word/2010/wordprocessingInk" xmlns:wne="http://schemas.microsoft.com/office/word/2006/wordml" xmlns:wps="http://schemas.microsoft.com/office/word/2010/wordprocessingShape" mc:Ignorable="w14 w15 w16se w16cid w16 w16cex wp14">
   <w:body>
     <w:sdt>
       <w:sdtPr>
@@ -208,7 +208,7 @@
             <mc:AlternateContent>
               <mc:Choice Requires="wpg">
                 <w:drawing>
-                  <wp:anchor distT="0" distB="0" distL="114300" distR="114300" simplePos="0" relativeHeight="251659264" behindDoc="0" locked="0" layoutInCell="1" allowOverlap="1" wp14:anchorId="430DE1DB" wp14:editId="069E542C">
+                  <wp:anchor distT="0" distB="0" distL="114300" distR="114300" simplePos="0" relativeHeight="251659264" behindDoc="0" locked="0" layoutInCell="1" allowOverlap="1" wp14:anchorId="7657DECB" wp14:editId="240B1552">
                     <wp:simplePos x="0" y="0"/>
                     <wp:positionH relativeFrom="page">
                       <wp:posOffset>938254</wp:posOffset>
@@ -485,14 +485,14 @@
               </mc:Choice>
               <mc:Fallback>
                 <w:pict>
-                  <v:group w14:anchorId="430DE1DB" id="228 Grupo" o:spid="_x0000_s1026" style="position:absolute;margin-left:73.9pt;margin-top:216.55pt;width:463.85pt;height:98.9pt;z-index:251659264;mso-position-horizontal-relative:page;mso-width-relative:margin;mso-height-relative:margin" coordorigin=",952" coordsize="58908,12560" o:gfxdata="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">
-                    <v:group id="226 Grupo" o:spid="_x0000_s1027" style="position:absolute;left:1282;top:952;width:57626;height:12287" coordorigin="1091,952" coordsize="57626,12287" o:gfxdata="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">
-                      <v:roundrect id="224 Rectángulo redondeado" o:spid="_x0000_s1028" style="position:absolute;left:3524;top:952;width:50285;height:12287;visibility:visible;mso-wrap-style:square;v-text-anchor:middle" arcsize="1778f" o:gfxdata="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" fillcolor="#45abe2" stroked="f" strokeweight="2pt"/>
+                  <v:group w14:anchorId="7657DECB" id="228 Grupo" o:spid="_x0000_s1026" style="position:absolute;margin-left:73.9pt;margin-top:216.55pt;width:463.85pt;height:98.9pt;z-index:251659264;mso-position-horizontal-relative:page;mso-width-relative:margin;mso-height-relative:margin" coordorigin=",952" coordsize="58908,12560" o:gfxdata="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">
+                    <v:group id="226 Grupo" o:spid="_x0000_s1027" style="position:absolute;left:1282;top:952;width:57626;height:12287" coordorigin="1091,952" coordsize="57626,12287" o:gfxdata="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">
+                      <v:roundrect id="224 Rectángulo redondeado" o:spid="_x0000_s1028" style="position:absolute;left:3524;top:952;width:50285;height:12287;visibility:visible;mso-wrap-style:square;v-text-anchor:middle" arcsize="1778f" o:gfxdata="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" fillcolor="#45abe2" stroked="f" strokeweight="2pt"/>
                       <v:shapetype id="_x0000_t202" coordsize="21600,21600" o:spt="202" path="m,l,21600r21600,l21600,xe">
                         <v:stroke joinstyle="miter"/>
                         <v:path gradientshapeok="t" o:connecttype="rect"/>
                       </v:shapetype>
-                      <v:shape id="223 Cuadro de texto" o:spid="_x0000_s1029" type="#_x0000_t202" style="position:absolute;left:1091;top:987;width:57626;height:8746;visibility:visible;mso-wrap-style:square;v-text-anchor:top" o:gfxdata="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" filled="f" stroked="f">
+                      <v:shape id="223 Cuadro de texto" o:spid="_x0000_s1029" type="#_x0000_t202" style="position:absolute;left:1091;top:987;width:57626;height:8746;visibility:visible;mso-wrap-style:square;v-text-anchor:top" o:gfxdata="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" filled="f" stroked="f">
                         <v:textbox>
                           <w:txbxContent>
                             <w:p>
@@ -553,7 +553,7 @@
                         </v:textbox>
                       </v:shape>
                     </v:group>
-                    <v:shape id="227 Cuadro de texto" o:spid="_x0000_s1030" type="#_x0000_t202" style="position:absolute;top:9702;width:57626;height:3810;visibility:visible;mso-wrap-style:square;v-text-anchor:top" o:gfxdata="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" filled="f" stroked="f">
+                    <v:shape id="227 Cuadro de texto" o:spid="_x0000_s1030" type="#_x0000_t202" style="position:absolute;top:9702;width:57626;height:3810;visibility:visible;mso-wrap-style:square;v-text-anchor:top" o:gfxdata="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" filled="f" stroked="f">
                       <v:textbox>
                         <w:txbxContent>
                           <w:p>
@@ -654,7 +654,7 @@
       <w:sdtContent>
         <w:p>
           <w:pPr>
-            <w:pStyle w:val="TtulodeTDC"/>
+            <w:pStyle w:val="TtuloTDC"/>
           </w:pPr>
           <w:r>
             <w:rPr>
@@ -686,7 +686,7 @@
           <w:r>
             <w:fldChar w:fldCharType="separate"/>
           </w:r>
-          <w:hyperlink w:anchor="_Toc25654516" w:history="1">
+          <w:hyperlink w:anchor="_Toc57639826" w:history="1">
             <w:r>
               <w:rPr>
                 <w:rStyle w:val="Hipervnculo"/>
@@ -729,7 +729,7 @@
                 <w:noProof/>
                 <w:webHidden/>
               </w:rPr>
-              <w:instrText xml:space="preserve"> PAGEREF _Toc25654516 \h </w:instrText>
+              <w:instrText xml:space="preserve"> PAGEREF _Toc57639826 \h </w:instrText>
             </w:r>
             <w:r>
               <w:rPr>
@@ -774,7 +774,7 @@
               <w:szCs w:val="22"/>
             </w:rPr>
           </w:pPr>
-          <w:hyperlink w:anchor="_Toc25654517" w:history="1">
+          <w:hyperlink w:anchor="_Toc57639827" w:history="1">
             <w:r>
               <w:rPr>
                 <w:rStyle w:val="Hipervnculo"/>
@@ -817,7 +817,7 @@
                 <w:noProof/>
                 <w:webHidden/>
               </w:rPr>
-              <w:instrText xml:space="preserve"> PAGEREF _Toc25654517 \h </w:instrText>
+              <w:instrText xml:space="preserve"> PAGEREF _Toc57639827 \h </w:instrText>
             </w:r>
             <w:r>
               <w:rPr>
@@ -837,7 +837,7 @@
                 <w:noProof/>
                 <w:webHidden/>
               </w:rPr>
-              <w:t>2</w:t>
+              <w:t>3</w:t>
             </w:r>
             <w:r>
               <w:rPr>
@@ -861,7 +861,7 @@
               <w:szCs w:val="22"/>
             </w:rPr>
           </w:pPr>
-          <w:hyperlink w:anchor="_Toc25654518" w:history="1">
+          <w:hyperlink w:anchor="_Toc57639828" w:history="1">
             <w:r>
               <w:rPr>
                 <w:rStyle w:val="Hipervnculo"/>
@@ -888,7 +888,7 @@
                 <w:noProof/>
                 <w:webHidden/>
               </w:rPr>
-              <w:instrText xml:space="preserve"> PAGEREF _Toc25654518 \h </w:instrText>
+              <w:instrText xml:space="preserve"> PAGEREF _Toc57639828 \h </w:instrText>
             </w:r>
             <w:r>
               <w:rPr>
@@ -908,7 +908,7 @@
                 <w:noProof/>
                 <w:webHidden/>
               </w:rPr>
-              <w:t>4</w:t>
+              <w:t>5</w:t>
             </w:r>
             <w:r>
               <w:rPr>
@@ -933,7 +933,7 @@
               <w:szCs w:val="22"/>
             </w:rPr>
           </w:pPr>
-          <w:hyperlink w:anchor="_Toc25654519" w:history="1">
+          <w:hyperlink w:anchor="_Toc57639829" w:history="1">
             <w:r>
               <w:rPr>
                 <w:rStyle w:val="Hipervnculo"/>
@@ -976,7 +976,7 @@
                 <w:noProof/>
                 <w:webHidden/>
               </w:rPr>
-              <w:instrText xml:space="preserve"> PAGEREF _Toc25654519 \h </w:instrText>
+              <w:instrText xml:space="preserve"> PAGEREF _Toc57639829 \h </w:instrText>
             </w:r>
             <w:r>
               <w:rPr>
@@ -996,7 +996,7 @@
                 <w:noProof/>
                 <w:webHidden/>
               </w:rPr>
-              <w:t>4</w:t>
+              <w:t>5</w:t>
             </w:r>
             <w:r>
               <w:rPr>
@@ -1021,7 +1021,7 @@
               <w:szCs w:val="22"/>
             </w:rPr>
           </w:pPr>
-          <w:hyperlink w:anchor="_Toc25654520" w:history="1">
+          <w:hyperlink w:anchor="_Toc57639830" w:history="1">
             <w:r>
               <w:rPr>
                 <w:rStyle w:val="Hipervnculo"/>
@@ -1064,7 +1064,7 @@
                 <w:noProof/>
                 <w:webHidden/>
               </w:rPr>
-              <w:instrText xml:space="preserve"> PAGEREF _Toc25654520 \h </w:instrText>
+              <w:instrText xml:space="preserve"> PAGEREF _Toc57639830 \h </w:instrText>
             </w:r>
             <w:r>
               <w:rPr>
@@ -1084,7 +1084,7 @@
                 <w:noProof/>
                 <w:webHidden/>
               </w:rPr>
-              <w:t>4</w:t>
+              <w:t>5</w:t>
             </w:r>
             <w:r>
               <w:rPr>
@@ -1109,7 +1109,7 @@
               <w:szCs w:val="22"/>
             </w:rPr>
           </w:pPr>
-          <w:hyperlink w:anchor="_Toc25654521" w:history="1">
+          <w:hyperlink w:anchor="_Toc57639831" w:history="1">
             <w:r>
               <w:rPr>
                 <w:rStyle w:val="Hipervnculo"/>
@@ -1152,7 +1152,7 @@
                 <w:noProof/>
                 <w:webHidden/>
               </w:rPr>
-              <w:instrText xml:space="preserve"> PAGEREF _Toc25654521 \h </w:instrText>
+              <w:instrText xml:space="preserve"> PAGEREF _Toc57639831 \h </w:instrText>
             </w:r>
             <w:r>
               <w:rPr>
@@ -1172,7 +1172,7 @@
                 <w:noProof/>
                 <w:webHidden/>
               </w:rPr>
-              <w:t>4</w:t>
+              <w:t>5</w:t>
             </w:r>
             <w:r>
               <w:rPr>
@@ -1197,7 +1197,7 @@
               <w:szCs w:val="22"/>
             </w:rPr>
           </w:pPr>
-          <w:hyperlink w:anchor="_Toc25654522" w:history="1">
+          <w:hyperlink w:anchor="_Toc57639832" w:history="1">
             <w:r>
               <w:rPr>
                 <w:rStyle w:val="Hipervnculo"/>
@@ -1240,7 +1240,7 @@
                 <w:noProof/>
                 <w:webHidden/>
               </w:rPr>
-              <w:instrText xml:space="preserve"> PAGEREF _Toc25654522 \h </w:instrText>
+              <w:instrText xml:space="preserve"> PAGEREF _Toc57639832 \h </w:instrText>
             </w:r>
             <w:r>
               <w:rPr>
@@ -1260,7 +1260,7 @@
                 <w:noProof/>
                 <w:webHidden/>
               </w:rPr>
-              <w:t>5</w:t>
+              <w:t>6</w:t>
             </w:r>
             <w:r>
               <w:rPr>
@@ -1285,7 +1285,7 @@
               <w:szCs w:val="22"/>
             </w:rPr>
           </w:pPr>
-          <w:hyperlink w:anchor="_Toc25654523" w:history="1">
+          <w:hyperlink w:anchor="_Toc57639833" w:history="1">
             <w:r>
               <w:rPr>
                 <w:rStyle w:val="Hipervnculo"/>
@@ -1328,7 +1328,7 @@
                 <w:noProof/>
                 <w:webHidden/>
               </w:rPr>
-              <w:instrText xml:space="preserve"> PAGEREF _Toc25654523 \h </w:instrText>
+              <w:instrText xml:space="preserve"> PAGEREF _Toc57639833 \h </w:instrText>
             </w:r>
             <w:r>
               <w:rPr>
@@ -1373,7 +1373,7 @@
               <w:szCs w:val="22"/>
             </w:rPr>
           </w:pPr>
-          <w:hyperlink w:anchor="_Toc25654524" w:history="1">
+          <w:hyperlink w:anchor="_Toc57639834" w:history="1">
             <w:r>
               <w:rPr>
                 <w:rStyle w:val="Hipervnculo"/>
@@ -1416,7 +1416,7 @@
                 <w:noProof/>
                 <w:webHidden/>
               </w:rPr>
-              <w:instrText xml:space="preserve"> PAGEREF _Toc25654524 \h </w:instrText>
+              <w:instrText xml:space="preserve"> PAGEREF _Toc57639834 \h </w:instrText>
             </w:r>
             <w:r>
               <w:rPr>
@@ -1461,7 +1461,7 @@
               <w:szCs w:val="22"/>
             </w:rPr>
           </w:pPr>
-          <w:hyperlink w:anchor="_Toc25654525" w:history="1">
+          <w:hyperlink w:anchor="_Toc57639835" w:history="1">
             <w:r>
               <w:rPr>
                 <w:rStyle w:val="Hipervnculo"/>
@@ -1504,7 +1504,7 @@
                 <w:noProof/>
                 <w:webHidden/>
               </w:rPr>
-              <w:instrText xml:space="preserve"> PAGEREF _Toc25654525 \h </w:instrText>
+              <w:instrText xml:space="preserve"> PAGEREF _Toc57639835 \h </w:instrText>
             </w:r>
             <w:r>
               <w:rPr>
@@ -1569,7 +1569,7 @@
           <w:numId w:val="8"/>
         </w:numPr>
       </w:pPr>
-      <w:bookmarkStart w:id="0" w:name="_Toc25654516"/>
+      <w:bookmarkStart w:id="0" w:name="_Toc57639826"/>
       <w:r>
         <w:lastRenderedPageBreak/>
         <w:t>Historial</w:t>
@@ -1579,10 +1579,10 @@
       </w:r>
       <w:bookmarkEnd w:id="0"/>
     </w:p>
-    <w:p/>
     <w:tbl>
       <w:tblPr>
         <w:tblStyle w:val="Tabladelista4-nfasis1"/>
+        <w:tblpPr w:leftFromText="141" w:rightFromText="141" w:vertAnchor="text" w:horzAnchor="margin" w:tblpY="223"/>
         <w:tblW w:w="0" w:type="auto"/>
         <w:tblLook w:val="04A0" w:firstRow="1" w:lastRow="0" w:firstColumn="1" w:lastColumn="0" w:noHBand="0" w:noVBand="1"/>
       </w:tblPr>
@@ -1737,10 +1737,7 @@
               <w:cnfStyle w:val="000000100000" w:firstRow="0" w:lastRow="0" w:firstColumn="0" w:lastColumn="0" w:oddVBand="0" w:evenVBand="0" w:oddHBand="1" w:evenHBand="0" w:firstRowFirstColumn="0" w:firstRowLastColumn="0" w:lastRowFirstColumn="0" w:lastRowLastColumn="0"/>
             </w:pPr>
             <w:r>
-              <w:t xml:space="preserve">Documento Final </w:t>
-            </w:r>
-            <w:r>
-              <w:t>consolidado.</w:t>
+              <w:t>Documento Final consolidado.</w:t>
             </w:r>
           </w:p>
         </w:tc>
@@ -1791,16 +1788,13 @@
             <w:cnfStyle w:val="001000000000" w:firstRow="0" w:lastRow="0" w:firstColumn="1" w:lastColumn="0" w:oddVBand="0" w:evenVBand="0" w:oddHBand="0" w:evenHBand="0" w:firstRowFirstColumn="0" w:firstRowLastColumn="0" w:lastRowFirstColumn="0" w:lastRowLastColumn="0"/>
             <w:tcW w:w="1879" w:type="dxa"/>
           </w:tcPr>
-          <w:p/>
-        </w:tc>
-        <w:tc>
-          <w:tcPr>
-            <w:tcW w:w="1879" w:type="dxa"/>
-          </w:tcPr>
           <w:p>
             <w:pPr>
-              <w:cnfStyle w:val="000000000000" w:firstRow="0" w:lastRow="0" w:firstColumn="0" w:lastColumn="0" w:oddVBand="0" w:evenVBand="0" w:oddHBand="0" w:evenHBand="0" w:firstRowFirstColumn="0" w:firstRowLastColumn="0" w:lastRowFirstColumn="0" w:lastRowLastColumn="0"/>
+              <w:jc w:val="center"/>
             </w:pPr>
+            <w:r>
+              <w:t>2.0</w:t>
+            </w:r>
           </w:p>
         </w:tc>
         <w:tc>
@@ -1809,8 +1803,26 @@
           </w:tcPr>
           <w:p>
             <w:pPr>
+              <w:jc w:val="center"/>
               <w:cnfStyle w:val="000000000000" w:firstRow="0" w:lastRow="0" w:firstColumn="0" w:lastColumn="0" w:oddVBand="0" w:evenVBand="0" w:oddHBand="0" w:evenHBand="0" w:firstRowFirstColumn="0" w:firstRowLastColumn="0" w:lastRowFirstColumn="0" w:lastRowLastColumn="0"/>
             </w:pPr>
+            <w:r>
+              <w:t>Actualización del documento</w:t>
+            </w:r>
+          </w:p>
+        </w:tc>
+        <w:tc>
+          <w:tcPr>
+            <w:tcW w:w="1879" w:type="dxa"/>
+          </w:tcPr>
+          <w:p>
+            <w:pPr>
+              <w:jc w:val="center"/>
+              <w:cnfStyle w:val="000000000000" w:firstRow="0" w:lastRow="0" w:firstColumn="0" w:lastColumn="0" w:oddVBand="0" w:evenVBand="0" w:oddHBand="0" w:evenHBand="0" w:firstRowFirstColumn="0" w:firstRowLastColumn="0" w:lastRowFirstColumn="0" w:lastRowLastColumn="0"/>
+            </w:pPr>
+            <w:r>
+              <w:t>Grover Velasquez Colque</w:t>
+            </w:r>
           </w:p>
         </w:tc>
         <w:tc>
@@ -1819,8 +1831,12 @@
           </w:tcPr>
           <w:p>
             <w:pPr>
+              <w:jc w:val="center"/>
               <w:cnfStyle w:val="000000000000" w:firstRow="0" w:lastRow="0" w:firstColumn="0" w:lastColumn="0" w:oddVBand="0" w:evenVBand="0" w:oddHBand="0" w:evenHBand="0" w:firstRowFirstColumn="0" w:firstRowLastColumn="0" w:lastRowFirstColumn="0" w:lastRowLastColumn="0"/>
             </w:pPr>
+            <w:r>
+              <w:t>Francisco Vargas Saravia</w:t>
+            </w:r>
           </w:p>
         </w:tc>
         <w:tc>
@@ -1829,8 +1845,12 @@
           </w:tcPr>
           <w:p>
             <w:pPr>
+              <w:jc w:val="center"/>
               <w:cnfStyle w:val="000000000000" w:firstRow="0" w:lastRow="0" w:firstColumn="0" w:lastColumn="0" w:oddVBand="0" w:evenVBand="0" w:oddHBand="0" w:evenHBand="0" w:firstRowFirstColumn="0" w:firstRowLastColumn="0" w:lastRowFirstColumn="0" w:lastRowLastColumn="0"/>
             </w:pPr>
+            <w:r>
+              <w:t>30/11/2020</w:t>
+            </w:r>
           </w:p>
         </w:tc>
       </w:tr>
@@ -1887,6 +1907,93 @@
         </w:tc>
       </w:tr>
     </w:tbl>
+    <w:p/>
+    <w:p>
+      <w:r>
+        <w:t xml:space="preserve">Este y otros documentos técnicos están disponibles para consulta en formato PDF en la intranet mediante el siguiente link: </w:t>
+      </w:r>
+      <w:hyperlink r:id="rId9" w:history="1">
+        <w:r>
+          <w:rPr>
+            <w:rStyle w:val="Hipervnculo"/>
+          </w:rPr>
+          <w:t>http://sms.obairlines.bo/IntranetDocumentos/Documentos/Details/2708</w:t>
+        </w:r>
+      </w:hyperlink>
+    </w:p>
+    <w:p>
+      <w:r>
+        <w:rPr>
+          <w:noProof/>
+        </w:rPr>
+        <w:drawing>
+          <wp:inline distT="0" distB="0" distL="0" distR="0" wp14:anchorId="44A6AFD6" wp14:editId="49B486F9">
+            <wp:extent cx="5772150" cy="4297966"/>
+            <wp:effectExtent l="38100" t="38100" r="95250" b="102870"/>
+            <wp:docPr id="2" name="Imagen 2"/>
+            <wp:cNvGraphicFramePr>
+              <a:graphicFrameLocks xmlns:a="http://schemas.openxmlformats.org/drawingml/2006/main" noChangeAspect="1"/>
+            </wp:cNvGraphicFramePr>
+            <a:graphic xmlns:a="http://schemas.openxmlformats.org/drawingml/2006/main">
+              <a:graphicData uri="http://schemas.openxmlformats.org/drawingml/2006/picture">
+                <pic:pic xmlns:pic="http://schemas.openxmlformats.org/drawingml/2006/picture">
+                  <pic:nvPicPr>
+                    <pic:cNvPr id="1" name=""/>
+                    <pic:cNvPicPr/>
+                  </pic:nvPicPr>
+                  <pic:blipFill>
+                    <a:blip r:embed="rId10"/>
+                    <a:stretch>
+                      <a:fillRect/>
+                    </a:stretch>
+                  </pic:blipFill>
+                  <pic:spPr>
+                    <a:xfrm>
+                      <a:off x="0" y="0"/>
+                      <a:ext cx="5773603" cy="4299048"/>
+                    </a:xfrm>
+                    <a:prstGeom prst="rect">
+                      <a:avLst/>
+                    </a:prstGeom>
+                    <a:effectLst>
+                      <a:outerShdw blurRad="50800" dist="38100" dir="2700000" algn="tl" rotWithShape="0">
+                        <a:prstClr val="black">
+                          <a:alpha val="40000"/>
+                        </a:prstClr>
+                      </a:outerShdw>
+                    </a:effectLst>
+                  </pic:spPr>
+                </pic:pic>
+              </a:graphicData>
+            </a:graphic>
+          </wp:inline>
+        </w:drawing>
+      </w:r>
+    </w:p>
+    <w:p>
+      <w:r>
+        <w:t xml:space="preserve">El repositorio digital del documento y su diagrama entidad relación están disponibles en GIT para su actualización y mantenimiento en el siguiente </w:t>
+      </w:r>
+      <w:proofErr w:type="gramStart"/>
+      <w:r>
+        <w:t>link</w:t>
+      </w:r>
+      <w:proofErr w:type="gramEnd"/>
+      <w:r>
+        <w:t xml:space="preserve">: </w:t>
+      </w:r>
+      <w:hyperlink r:id="rId11" w:history="1">
+        <w:r>
+          <w:rPr>
+            <w:rStyle w:val="Hipervnculo"/>
+          </w:rPr>
+          <w:t>https://github.com/boabo/sis_documentos</w:t>
+        </w:r>
+      </w:hyperlink>
+    </w:p>
+    <w:p/>
+    <w:p/>
+    <w:p/>
     <w:p>
       <w:pPr>
         <w:pStyle w:val="Ttulo1"/>
@@ -1895,8 +2002,9 @@
           <w:numId w:val="8"/>
         </w:numPr>
       </w:pPr>
-      <w:bookmarkStart w:id="1" w:name="_Toc25654517"/>
-      <w:r>
+      <w:bookmarkStart w:id="1" w:name="_Toc57639827"/>
+      <w:r>
+        <w:lastRenderedPageBreak/>
         <w:t>A</w:t>
       </w:r>
       <w:r>
@@ -2008,7 +2116,7 @@
           <w:noProof/>
         </w:rPr>
         <w:drawing>
-          <wp:inline distT="0" distB="0" distL="0" distR="0" wp14:anchorId="055BE4E3" wp14:editId="31689708">
+          <wp:inline distT="0" distB="0" distL="0" distR="0" wp14:anchorId="583DC321" wp14:editId="5473A8BF">
             <wp:extent cx="2094700" cy="4972050"/>
             <wp:effectExtent l="0" t="0" r="1270" b="0"/>
             <wp:docPr id="62" name="Imagen 62"/>
@@ -2023,7 +2131,7 @@
                     <pic:cNvPicPr/>
                   </pic:nvPicPr>
                   <pic:blipFill>
-                    <a:blip r:embed="rId9"/>
+                    <a:blip r:embed="rId12"/>
                     <a:stretch>
                       <a:fillRect/>
                     </a:stretch>
@@ -2052,14 +2160,27 @@
       <w:r>
         <w:t xml:space="preserve">Gráfico </w:t>
       </w:r>
-      <w:fldSimple w:instr=" SEQ Gráfico \* ARABIC ">
-        <w:r>
-          <w:rPr>
-            <w:noProof/>
-          </w:rPr>
-          <w:t>1</w:t>
-        </w:r>
-      </w:fldSimple>
+      <w:r>
+        <w:fldChar w:fldCharType="begin"/>
+      </w:r>
+      <w:r>
+        <w:instrText xml:space="preserve"> SEQ Gráfico \* ARABIC </w:instrText>
+      </w:r>
+      <w:r>
+        <w:fldChar w:fldCharType="separate"/>
+      </w:r>
+      <w:r>
+        <w:rPr>
+          <w:noProof/>
+        </w:rPr>
+        <w:t>1</w:t>
+      </w:r>
+      <w:r>
+        <w:rPr>
+          <w:noProof/>
+        </w:rPr>
+        <w:fldChar w:fldCharType="end"/>
+      </w:r>
       <w:r>
         <w:t xml:space="preserve"> </w:t>
       </w:r>
@@ -2086,6 +2207,82 @@
         <w:t xml:space="preserve"> Generales</w:t>
       </w:r>
     </w:p>
+    <w:p>
+      <w:pPr>
+        <w:rPr>
+          <w:b/>
+        </w:rPr>
+      </w:pPr>
+      <w:r>
+        <w:rPr>
+          <w:b/>
+        </w:rPr>
+        <w:t>EP</w:t>
+      </w:r>
+      <w:r>
+        <w:rPr>
+          <w:b/>
+        </w:rPr>
+        <w:t xml:space="preserve"> (ESTRUCTURA PROGRAMATICA)</w:t>
+      </w:r>
+    </w:p>
+    <w:p>
+      <w:r>
+        <w:t xml:space="preserve">En este índice dentro de </w:t>
+      </w:r>
+      <w:proofErr w:type="spellStart"/>
+      <w:r>
+        <w:t>Parametros</w:t>
+      </w:r>
+      <w:proofErr w:type="spellEnd"/>
+      <w:r>
+        <w:t xml:space="preserve"> generales se </w:t>
+      </w:r>
+      <w:proofErr w:type="spellStart"/>
+      <w:r>
+        <w:t>comtemplan</w:t>
+      </w:r>
+      <w:proofErr w:type="spellEnd"/>
+      <w:r>
+        <w:t xml:space="preserve"> configuraciones básicos dentro </w:t>
+      </w:r>
+      <w:proofErr w:type="spellStart"/>
+      <w:r>
+        <w:t>de el</w:t>
+      </w:r>
+      <w:proofErr w:type="spellEnd"/>
+      <w:r>
+        <w:t xml:space="preserve"> ente financiador en este caso </w:t>
+      </w:r>
+      <w:proofErr w:type="gramStart"/>
+      <w:r>
+        <w:t>Boliviana</w:t>
+      </w:r>
+      <w:proofErr w:type="gramEnd"/>
+      <w:r>
+        <w:t xml:space="preserve"> de </w:t>
+      </w:r>
+      <w:proofErr w:type="spellStart"/>
+      <w:r>
+        <w:t>Aviacion</w:t>
+      </w:r>
+      <w:proofErr w:type="spellEnd"/>
+      <w:r>
+        <w:t xml:space="preserve"> y sus diferentes regionales en toda Bolivia en los cuales se re</w:t>
+      </w:r>
+      <w:r>
+        <w:t xml:space="preserve">alizan operaciones Boa, </w:t>
+      </w:r>
+      <w:proofErr w:type="spellStart"/>
+      <w:r>
+        <w:t>ademas</w:t>
+      </w:r>
+      <w:proofErr w:type="spellEnd"/>
+      <w:r>
+        <w:t xml:space="preserve"> de también encontrar configuración de Centros de Costos importantes para registrar las diferentes partidas encontradas a momento de realizar un registro de una solicitud en los sistemas de adquisiciones y sistemas de contabilidad respectivamente.</w:t>
+      </w:r>
+    </w:p>
+    <w:p/>
     <w:p>
       <w:pPr>
         <w:rPr>
@@ -2097,73 +2294,6 @@
           <w:b/>
         </w:rPr>
         <w:lastRenderedPageBreak/>
-        <w:t>EP</w:t>
-      </w:r>
-      <w:r>
-        <w:rPr>
-          <w:b/>
-        </w:rPr>
-        <w:t xml:space="preserve"> (ESTRUCTURA PROGRAMATICA)</w:t>
-      </w:r>
-    </w:p>
-    <w:p>
-      <w:r>
-        <w:t xml:space="preserve">En este índice dentro de </w:t>
-      </w:r>
-      <w:proofErr w:type="spellStart"/>
-      <w:r>
-        <w:t>Parametros</w:t>
-      </w:r>
-      <w:proofErr w:type="spellEnd"/>
-      <w:r>
-        <w:t xml:space="preserve"> generales se </w:t>
-      </w:r>
-      <w:proofErr w:type="spellStart"/>
-      <w:r>
-        <w:t>comtemplan</w:t>
-      </w:r>
-      <w:proofErr w:type="spellEnd"/>
-      <w:r>
-        <w:t xml:space="preserve"> configuraciones básicos dentro </w:t>
-      </w:r>
-      <w:proofErr w:type="spellStart"/>
-      <w:r>
-        <w:t>de el</w:t>
-      </w:r>
-      <w:proofErr w:type="spellEnd"/>
-      <w:r>
-        <w:t xml:space="preserve"> ente financiador en este caso Boliviana de </w:t>
-      </w:r>
-      <w:proofErr w:type="spellStart"/>
-      <w:r>
-        <w:t>Aviacion</w:t>
-      </w:r>
-      <w:proofErr w:type="spellEnd"/>
-      <w:r>
-        <w:t xml:space="preserve"> y sus diferentes regionales en toda Bolivia en los cuales se re</w:t>
-      </w:r>
-      <w:r>
-        <w:t xml:space="preserve">alizan operaciones Boa, </w:t>
-      </w:r>
-      <w:proofErr w:type="spellStart"/>
-      <w:r>
-        <w:t>ademas</w:t>
-      </w:r>
-      <w:proofErr w:type="spellEnd"/>
-      <w:r>
-        <w:t xml:space="preserve"> de también encontrar configuración de Centros de Costos importantes para registrar las diferentes partidas encontradas a momento de realizar un registro de una solicitud en los sistemas de adquisiciones y sistemas de contabilidad respectivamente.</w:t>
-      </w:r>
-    </w:p>
-    <w:p>
-      <w:pPr>
-        <w:rPr>
-          <w:b/>
-        </w:rPr>
-      </w:pPr>
-      <w:r>
-        <w:rPr>
-          <w:b/>
-        </w:rPr>
         <w:t>EMPRESA</w:t>
       </w:r>
     </w:p>
@@ -2439,11 +2569,7 @@
       </w:r>
       <w:proofErr w:type="spellEnd"/>
       <w:r>
-        <w:t xml:space="preserve"> y mundial por parte </w:t>
-      </w:r>
-      <w:r>
-        <w:lastRenderedPageBreak/>
-        <w:t xml:space="preserve">de Boliviana de </w:t>
+        <w:t xml:space="preserve"> y mundial por parte de Boliviana de </w:t>
       </w:r>
       <w:proofErr w:type="spellStart"/>
       <w:r>
@@ -2481,13 +2607,15 @@
         <w:t>, depósitos y débitos.</w:t>
       </w:r>
     </w:p>
+    <w:p/>
     <w:p>
       <w:pPr>
         <w:pStyle w:val="Ttulo1"/>
         <w:ind w:left="360"/>
       </w:pPr>
-      <w:bookmarkStart w:id="2" w:name="_Toc25654518"/>
-      <w:r>
+      <w:bookmarkStart w:id="2" w:name="_Toc57639828"/>
+      <w:r>
+        <w:lastRenderedPageBreak/>
         <w:t>Objetivo</w:t>
       </w:r>
       <w:bookmarkEnd w:id="2"/>
@@ -2501,7 +2629,7 @@
         </w:numPr>
       </w:pPr>
       <w:bookmarkStart w:id="3" w:name="_Llenado_de_un"/>
-      <w:bookmarkStart w:id="4" w:name="_Toc25654519"/>
+      <w:bookmarkStart w:id="4" w:name="_Toc57639829"/>
       <w:bookmarkEnd w:id="3"/>
       <w:r>
         <w:t>Objetivo</w:t>
@@ -2576,7 +2704,7 @@
           <w:numId w:val="1"/>
         </w:numPr>
       </w:pPr>
-      <w:bookmarkStart w:id="5" w:name="_Toc25654520"/>
+      <w:bookmarkStart w:id="5" w:name="_Toc57639830"/>
       <w:r>
         <w:t>Alcance.</w:t>
       </w:r>
@@ -2604,7 +2732,7 @@
           <w:numId w:val="1"/>
         </w:numPr>
       </w:pPr>
-      <w:bookmarkStart w:id="6" w:name="_Toc25654521"/>
+      <w:bookmarkStart w:id="6" w:name="_Toc57639831"/>
       <w:r>
         <w:t>Arquitectura</w:t>
       </w:r>
@@ -2615,11 +2743,11 @@
         <w:jc w:val="center"/>
       </w:pPr>
       <w:r>
-        <w:object w:dxaOrig="11386" w:dyaOrig="13695">
-          <v:shape id="_x0000_i1025" type="#_x0000_t75" style="width:485.6pt;height:584.1pt" o:ole="">
-            <v:imagedata r:id="rId10" o:title=""/>
+        <w:object w:dxaOrig="11386" w:dyaOrig="13695" w14:anchorId="741D8678">
+          <v:shape id="_x0000_i1026" type="#_x0000_t75" style="width:434.4pt;height:412.9pt" o:ole="">
+            <v:imagedata r:id="rId13" o:title=""/>
           </v:shape>
-          <o:OLEObject Type="Embed" ProgID="Visio.Drawing.15" ShapeID="_x0000_i1025" DrawAspect="Content" ObjectID="_1636296720" r:id="rId11"/>
+          <o:OLEObject Type="Embed" ProgID="Visio.Drawing.15" ShapeID="_x0000_i1026" DrawAspect="Content" ObjectID="_1668252576" r:id="rId14"/>
         </w:object>
       </w:r>
     </w:p>
@@ -2631,8 +2759,9 @@
           <w:numId w:val="1"/>
         </w:numPr>
       </w:pPr>
-      <w:bookmarkStart w:id="7" w:name="_Toc25654522"/>
-      <w:r>
+      <w:bookmarkStart w:id="7" w:name="_Toc57639832"/>
+      <w:r>
+        <w:lastRenderedPageBreak/>
         <w:t>Servicios Web</w:t>
       </w:r>
       <w:bookmarkEnd w:id="7"/>
@@ -2650,9 +2779,8 @@
           <w:numId w:val="1"/>
         </w:numPr>
       </w:pPr>
-      <w:bookmarkStart w:id="8" w:name="_Toc25654523"/>
-      <w:r>
-        <w:lastRenderedPageBreak/>
+      <w:bookmarkStart w:id="8" w:name="_Toc57639833"/>
+      <w:r>
         <w:t>Base de Datos</w:t>
       </w:r>
       <w:bookmarkEnd w:id="8"/>
@@ -2665,28 +2793,28 @@
           <w:numId w:val="1"/>
         </w:numPr>
       </w:pPr>
-      <w:bookmarkStart w:id="9" w:name="_Toc25654524"/>
+      <w:bookmarkStart w:id="9" w:name="_Toc57639834"/>
       <w:r>
         <w:rPr>
           <w:noProof/>
         </w:rPr>
         <w:drawing>
-          <wp:anchor distT="0" distB="0" distL="114300" distR="114300" simplePos="0" relativeHeight="251660288" behindDoc="1" locked="0" layoutInCell="1" allowOverlap="1" wp14:anchorId="70E39F13" wp14:editId="675AA073">
+          <wp:anchor distT="0" distB="0" distL="114300" distR="114300" simplePos="0" relativeHeight="251660288" behindDoc="1" locked="0" layoutInCell="1" allowOverlap="1" wp14:anchorId="2BBC96B1" wp14:editId="44B865FB">
             <wp:simplePos x="0" y="0"/>
             <wp:positionH relativeFrom="column">
-              <wp:posOffset>-614045</wp:posOffset>
+              <wp:posOffset>-613410</wp:posOffset>
             </wp:positionH>
             <wp:positionV relativeFrom="paragraph">
-              <wp:posOffset>480060</wp:posOffset>
+              <wp:posOffset>483235</wp:posOffset>
             </wp:positionV>
-            <wp:extent cx="6816725" cy="6543675"/>
-            <wp:effectExtent l="0" t="0" r="3175" b="9525"/>
+            <wp:extent cx="6600825" cy="6336030"/>
+            <wp:effectExtent l="0" t="0" r="9525" b="7620"/>
             <wp:wrapTight wrapText="bothSides">
               <wp:wrapPolygon edited="0">
                 <wp:start x="0" y="0"/>
-                <wp:lineTo x="0" y="21569"/>
-                <wp:lineTo x="21550" y="21569"/>
-                <wp:lineTo x="21550" y="0"/>
+                <wp:lineTo x="0" y="21561"/>
+                <wp:lineTo x="21569" y="21561"/>
+                <wp:lineTo x="21569" y="0"/>
                 <wp:lineTo x="0" y="0"/>
               </wp:wrapPolygon>
             </wp:wrapTight>
@@ -2702,7 +2830,7 @@
                     <pic:cNvPicPr/>
                   </pic:nvPicPr>
                   <pic:blipFill>
-                    <a:blip r:embed="rId12" cstate="print">
+                    <a:blip r:embed="rId15" cstate="print">
                       <a:extLst>
                         <a:ext uri="{28A0092B-C50C-407E-A947-70E740481C1C}">
                           <a14:useLocalDpi xmlns:a14="http://schemas.microsoft.com/office/drawing/2010/main" val="0"/>
@@ -2716,7 +2844,7 @@
                   <pic:spPr>
                     <a:xfrm>
                       <a:off x="0" y="0"/>
-                      <a:ext cx="6816725" cy="6543675"/>
+                      <a:ext cx="6600825" cy="6336030"/>
                     </a:xfrm>
                     <a:prstGeom prst="rect">
                       <a:avLst/>
@@ -2741,7 +2869,7 @@
         <mc:AlternateContent>
           <mc:Choice Requires="wps">
             <w:drawing>
-              <wp:anchor distT="0" distB="0" distL="114300" distR="114300" simplePos="0" relativeHeight="251662336" behindDoc="1" locked="0" layoutInCell="1" allowOverlap="1" wp14:anchorId="1ACA420F" wp14:editId="5C54EA9A">
+              <wp:anchor distT="0" distB="0" distL="114300" distR="114300" simplePos="0" relativeHeight="251662336" behindDoc="1" locked="0" layoutInCell="1" allowOverlap="1" wp14:anchorId="4961FFED" wp14:editId="4FA40907">
                 <wp:simplePos x="0" y="0"/>
                 <wp:positionH relativeFrom="column">
                   <wp:posOffset>-633095</wp:posOffset>
@@ -2798,14 +2926,27 @@
                             <w:r>
                               <w:t xml:space="preserve">Gráfico </w:t>
                             </w:r>
-                            <w:fldSimple w:instr=" SEQ Gráfico \* ARABIC ">
-                              <w:r>
-                                <w:rPr>
-                                  <w:noProof/>
-                                </w:rPr>
-                                <w:t>2</w:t>
-                              </w:r>
-                            </w:fldSimple>
+                            <w:r>
+                              <w:fldChar w:fldCharType="begin"/>
+                            </w:r>
+                            <w:r>
+                              <w:instrText xml:space="preserve"> SEQ Gráfico \* ARABIC </w:instrText>
+                            </w:r>
+                            <w:r>
+                              <w:fldChar w:fldCharType="separate"/>
+                            </w:r>
+                            <w:r>
+                              <w:rPr>
+                                <w:noProof/>
+                              </w:rPr>
+                              <w:t>2</w:t>
+                            </w:r>
+                            <w:r>
+                              <w:rPr>
+                                <w:noProof/>
+                              </w:rPr>
+                              <w:fldChar w:fldCharType="end"/>
+                            </w:r>
                             <w:r>
                               <w:t xml:space="preserve"> Entidad – </w:t>
                             </w:r>
@@ -2842,7 +2983,7 @@
           </mc:Choice>
           <mc:Fallback>
             <w:pict>
-              <v:shape w14:anchorId="1ACA420F" id="Cuadro de texto 1" o:spid="_x0000_s1031" type="#_x0000_t202" style="position:absolute;left:0;text-align:left;margin-left:-49.85pt;margin-top:556.05pt;width:536.75pt;height:.05pt;z-index:-251654144;visibility:visible;mso-wrap-style:square;mso-wrap-distance-left:9pt;mso-wrap-distance-top:0;mso-wrap-distance-right:9pt;mso-wrap-distance-bottom:0;mso-position-horizontal:absolute;mso-position-horizontal-relative:text;mso-position-vertical:absolute;mso-position-vertical-relative:text;v-text-anchor:top" o:gfxdata="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" stroked="f">
+              <v:shape w14:anchorId="4961FFED" id="Cuadro de texto 1" o:spid="_x0000_s1031" type="#_x0000_t202" style="position:absolute;left:0;text-align:left;margin-left:-49.85pt;margin-top:556.05pt;width:536.75pt;height:.05pt;z-index:-251654144;visibility:visible;mso-wrap-style:square;mso-wrap-distance-left:9pt;mso-wrap-distance-top:0;mso-wrap-distance-right:9pt;mso-wrap-distance-bottom:0;mso-position-horizontal:absolute;mso-position-horizontal-relative:text;mso-position-vertical:absolute;mso-position-vertical-relative:text;v-text-anchor:top" o:gfxdata="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" stroked="f">
                 <v:textbox style="mso-fit-shape-to-text:t" inset="0,0,0,0">
                   <w:txbxContent>
                     <w:p>
@@ -2924,33 +3065,14 @@
     </w:p>
     <w:p>
       <w:pPr>
-        <w:pStyle w:val="Prrafodelista"/>
-        <w:ind w:left="360"/>
-        <w:rPr>
-          <w:noProof/>
-        </w:rPr>
-      </w:pPr>
-    </w:p>
-    <w:p>
-      <w:pPr>
-        <w:pStyle w:val="Prrafodelista"/>
-        <w:ind w:left="360"/>
-        <w:rPr>
-          <w:noProof/>
-        </w:rPr>
-      </w:pPr>
-    </w:p>
-    <w:p>
-      <w:pPr>
         <w:pStyle w:val="Ttulo2"/>
         <w:numPr>
           <w:ilvl w:val="1"/>
           <w:numId w:val="1"/>
         </w:numPr>
       </w:pPr>
-      <w:bookmarkStart w:id="10" w:name="_Toc25654525"/>
-      <w:r>
-        <w:lastRenderedPageBreak/>
+      <w:bookmarkStart w:id="10" w:name="_Toc57639835"/>
+      <w:r>
         <w:t>Diccionario de Datos</w:t>
       </w:r>
       <w:bookmarkEnd w:id="10"/>
@@ -2967,14 +3089,12 @@
       <w:r>
         <w:t>, secuencias y otros se encuentran disponibles en el siguiente link:</w:t>
       </w:r>
-      <w:bookmarkStart w:id="11" w:name="_GoBack"/>
-      <w:bookmarkEnd w:id="11"/>
     </w:p>
     <w:p>
       <w:r>
         <w:tab/>
       </w:r>
-      <w:hyperlink r:id="rId13" w:history="1">
+      <w:hyperlink r:id="rId16" w:history="1">
         <w:r>
           <w:rPr>
             <w:rStyle w:val="Hipervnculo"/>
@@ -2996,8 +3116,8 @@
       </w:r>
     </w:p>
     <w:sectPr>
-      <w:headerReference w:type="default" r:id="rId14"/>
-      <w:footerReference w:type="default" r:id="rId15"/>
+      <w:headerReference w:type="default" r:id="rId17"/>
+      <w:footerReference w:type="default" r:id="rId18"/>
       <w:pgSz w:w="12240" w:h="15840"/>
       <w:pgMar w:top="1134" w:right="1134" w:bottom="1134" w:left="1701" w:header="568" w:footer="709" w:gutter="0"/>
       <w:pgNumType w:start="0"/>
@@ -3010,7 +3130,7 @@
 </file>
 
 <file path=word/endnotes.xml><?xml version="1.0" encoding="utf-8"?>
-<w:endnotes xmlns:wpc="http://schemas.microsoft.com/office/word/2010/wordprocessingCanvas" xmlns:mc="http://schemas.openxmlformats.org/markup-compatibility/2006" xmlns:o="urn:schemas-microsoft-com:office:office" xmlns:r="http://schemas.openxmlformats.org/officeDocument/2006/relationships" xmlns:m="http://schemas.openxmlformats.org/officeDocument/2006/math" xmlns:v="urn:schemas-microsoft-com:vml" xmlns:wp14="http://schemas.microsoft.com/office/word/2010/wordprocessingDrawing" xmlns:wp="http://schemas.openxmlformats.org/drawingml/2006/wordprocessingDrawing" xmlns:w10="urn:schemas-microsoft-com:office:word" xmlns:w="http://schemas.openxmlformats.org/wordprocessingml/2006/main" xmlns:w14="http://schemas.microsoft.com/office/word/2010/wordml" xmlns:w15="http://schemas.microsoft.com/office/word/2012/wordml" xmlns:wpg="http://schemas.microsoft.com/office/word/2010/wordprocessingGroup" xmlns:wpi="http://schemas.microsoft.com/office/word/2010/wordprocessingInk" xmlns:wne="http://schemas.microsoft.com/office/word/2006/wordml" xmlns:wps="http://schemas.microsoft.com/office/word/2010/wordprocessingShape" mc:Ignorable="w14 w15 wp14">
+<w:endnotes xmlns:wpc="http://schemas.microsoft.com/office/word/2010/wordprocessingCanvas" xmlns:cx="http://schemas.microsoft.com/office/drawing/2014/chartex" xmlns:cx1="http://schemas.microsoft.com/office/drawing/2015/9/8/chartex" xmlns:cx2="http://schemas.microsoft.com/office/drawing/2015/10/21/chartex" xmlns:cx3="http://schemas.microsoft.com/office/drawing/2016/5/9/chartex" xmlns:cx4="http://schemas.microsoft.com/office/drawing/2016/5/10/chartex" xmlns:cx5="http://schemas.microsoft.com/office/drawing/2016/5/11/chartex" xmlns:cx6="http://schemas.microsoft.com/office/drawing/2016/5/12/chartex" xmlns:cx7="http://schemas.microsoft.com/office/drawing/2016/5/13/chartex" xmlns:cx8="http://schemas.microsoft.com/office/drawing/2016/5/14/chartex" xmlns:mc="http://schemas.openxmlformats.org/markup-compatibility/2006" xmlns:aink="http://schemas.microsoft.com/office/drawing/2016/ink" xmlns:am3d="http://schemas.microsoft.com/office/drawing/2017/model3d" xmlns:o="urn:schemas-microsoft-com:office:office" xmlns:r="http://schemas.openxmlformats.org/officeDocument/2006/relationships" xmlns:m="http://schemas.openxmlformats.org/officeDocument/2006/math" xmlns:v="urn:schemas-microsoft-com:vml" xmlns:wp14="http://schemas.microsoft.com/office/word/2010/wordprocessingDrawing" xmlns:wp="http://schemas.openxmlformats.org/drawingml/2006/wordprocessingDrawing" xmlns:w10="urn:schemas-microsoft-com:office:word" xmlns:w="http://schemas.openxmlformats.org/wordprocessingml/2006/main" xmlns:w14="http://schemas.microsoft.com/office/word/2010/wordml" xmlns:w15="http://schemas.microsoft.com/office/word/2012/wordml" xmlns:w16cex="http://schemas.microsoft.com/office/word/2018/wordml/cex" xmlns:w16cid="http://schemas.microsoft.com/office/word/2016/wordml/cid" xmlns:w16="http://schemas.microsoft.com/office/word/2018/wordml" xmlns:w16se="http://schemas.microsoft.com/office/word/2015/wordml/symex" xmlns:wpg="http://schemas.microsoft.com/office/word/2010/wordprocessingGroup" xmlns:wpi="http://schemas.microsoft.com/office/word/2010/wordprocessingInk" xmlns:wne="http://schemas.microsoft.com/office/word/2006/wordml" xmlns:wps="http://schemas.microsoft.com/office/word/2010/wordprocessingShape" mc:Ignorable="w14 w15 w16se w16cid w16 w16cex wp14">
   <w:endnote w:type="separator" w:id="-1">
     <w:p>
       <w:pPr>
@@ -3035,7 +3155,7 @@
 </file>
 
 <file path=word/footer1.xml><?xml version="1.0" encoding="utf-8"?>
-<w:ftr xmlns:wpc="http://schemas.microsoft.com/office/word/2010/wordprocessingCanvas" xmlns:mc="http://schemas.openxmlformats.org/markup-compatibility/2006" xmlns:o="urn:schemas-microsoft-com:office:office" xmlns:r="http://schemas.openxmlformats.org/officeDocument/2006/relationships" xmlns:m="http://schemas.openxmlformats.org/officeDocument/2006/math" xmlns:v="urn:schemas-microsoft-com:vml" xmlns:wp14="http://schemas.microsoft.com/office/word/2010/wordprocessingDrawing" xmlns:wp="http://schemas.openxmlformats.org/drawingml/2006/wordprocessingDrawing" xmlns:w10="urn:schemas-microsoft-com:office:word" xmlns:w="http://schemas.openxmlformats.org/wordprocessingml/2006/main" xmlns:w14="http://schemas.microsoft.com/office/word/2010/wordml" xmlns:w15="http://schemas.microsoft.com/office/word/2012/wordml" xmlns:wpg="http://schemas.microsoft.com/office/word/2010/wordprocessingGroup" xmlns:wpi="http://schemas.microsoft.com/office/word/2010/wordprocessingInk" xmlns:wne="http://schemas.microsoft.com/office/word/2006/wordml" xmlns:wps="http://schemas.microsoft.com/office/word/2010/wordprocessingShape" mc:Ignorable="w14 w15 wp14">
+<w:ftr xmlns:wpc="http://schemas.microsoft.com/office/word/2010/wordprocessingCanvas" xmlns:cx="http://schemas.microsoft.com/office/drawing/2014/chartex" xmlns:cx1="http://schemas.microsoft.com/office/drawing/2015/9/8/chartex" xmlns:cx2="http://schemas.microsoft.com/office/drawing/2015/10/21/chartex" xmlns:cx3="http://schemas.microsoft.com/office/drawing/2016/5/9/chartex" xmlns:cx4="http://schemas.microsoft.com/office/drawing/2016/5/10/chartex" xmlns:cx5="http://schemas.microsoft.com/office/drawing/2016/5/11/chartex" xmlns:cx6="http://schemas.microsoft.com/office/drawing/2016/5/12/chartex" xmlns:cx7="http://schemas.microsoft.com/office/drawing/2016/5/13/chartex" xmlns:cx8="http://schemas.microsoft.com/office/drawing/2016/5/14/chartex" xmlns:mc="http://schemas.openxmlformats.org/markup-compatibility/2006" xmlns:aink="http://schemas.microsoft.com/office/drawing/2016/ink" xmlns:am3d="http://schemas.microsoft.com/office/drawing/2017/model3d" xmlns:o="urn:schemas-microsoft-com:office:office" xmlns:r="http://schemas.openxmlformats.org/officeDocument/2006/relationships" xmlns:m="http://schemas.openxmlformats.org/officeDocument/2006/math" xmlns:v="urn:schemas-microsoft-com:vml" xmlns:wp14="http://schemas.microsoft.com/office/word/2010/wordprocessingDrawing" xmlns:wp="http://schemas.openxmlformats.org/drawingml/2006/wordprocessingDrawing" xmlns:w10="urn:schemas-microsoft-com:office:word" xmlns:w="http://schemas.openxmlformats.org/wordprocessingml/2006/main" xmlns:w14="http://schemas.microsoft.com/office/word/2010/wordml" xmlns:w15="http://schemas.microsoft.com/office/word/2012/wordml" xmlns:w16cex="http://schemas.microsoft.com/office/word/2018/wordml/cex" xmlns:w16cid="http://schemas.microsoft.com/office/word/2016/wordml/cid" xmlns:w16="http://schemas.microsoft.com/office/word/2018/wordml" xmlns:w16se="http://schemas.microsoft.com/office/word/2015/wordml/symex" xmlns:wpg="http://schemas.microsoft.com/office/word/2010/wordprocessingGroup" xmlns:wpi="http://schemas.microsoft.com/office/word/2010/wordprocessingInk" xmlns:wne="http://schemas.microsoft.com/office/word/2006/wordml" xmlns:wps="http://schemas.microsoft.com/office/word/2010/wordprocessingShape" mc:Ignorable="w14 w15 w16se w16cid w16 w16cex wp14">
   <w:tbl>
     <w:tblPr>
       <w:tblW w:w="5000" w:type="pct"/>
@@ -3084,14 +3204,27 @@
             </w:rPr>
             <w:t xml:space="preserve"> | </w:t>
           </w:r>
-          <w:fldSimple w:instr=" STYLEREF  &quot;1&quot;  ">
-            <w:r>
-              <w:rPr>
-                <w:noProof/>
-              </w:rPr>
-              <w:t>Base de Datos</w:t>
-            </w:r>
-          </w:fldSimple>
+          <w:r>
+            <w:fldChar w:fldCharType="begin"/>
+          </w:r>
+          <w:r>
+            <w:instrText xml:space="preserve"> STYLEREF  "1"  </w:instrText>
+          </w:r>
+          <w:r>
+            <w:fldChar w:fldCharType="separate"/>
+          </w:r>
+          <w:r>
+            <w:rPr>
+              <w:noProof/>
+            </w:rPr>
+            <w:t>Base de Datos</w:t>
+          </w:r>
+          <w:r>
+            <w:rPr>
+              <w:noProof/>
+            </w:rPr>
+            <w:fldChar w:fldCharType="end"/>
+          </w:r>
         </w:p>
       </w:tc>
       <w:tc>
@@ -3145,7 +3278,7 @@
 </file>
 
 <file path=word/footnotes.xml><?xml version="1.0" encoding="utf-8"?>
-<w:footnotes xmlns:wpc="http://schemas.microsoft.com/office/word/2010/wordprocessingCanvas" xmlns:mc="http://schemas.openxmlformats.org/markup-compatibility/2006" xmlns:o="urn:schemas-microsoft-com:office:office" xmlns:r="http://schemas.openxmlformats.org/officeDocument/2006/relationships" xmlns:m="http://schemas.openxmlformats.org/officeDocument/2006/math" xmlns:v="urn:schemas-microsoft-com:vml" xmlns:wp14="http://schemas.microsoft.com/office/word/2010/wordprocessingDrawing" xmlns:wp="http://schemas.openxmlformats.org/drawingml/2006/wordprocessingDrawing" xmlns:w10="urn:schemas-microsoft-com:office:word" xmlns:w="http://schemas.openxmlformats.org/wordprocessingml/2006/main" xmlns:w14="http://schemas.microsoft.com/office/word/2010/wordml" xmlns:w15="http://schemas.microsoft.com/office/word/2012/wordml" xmlns:wpg="http://schemas.microsoft.com/office/word/2010/wordprocessingGroup" xmlns:wpi="http://schemas.microsoft.com/office/word/2010/wordprocessingInk" xmlns:wne="http://schemas.microsoft.com/office/word/2006/wordml" xmlns:wps="http://schemas.microsoft.com/office/word/2010/wordprocessingShape" mc:Ignorable="w14 w15 wp14">
+<w:footnotes xmlns:wpc="http://schemas.microsoft.com/office/word/2010/wordprocessingCanvas" xmlns:cx="http://schemas.microsoft.com/office/drawing/2014/chartex" xmlns:cx1="http://schemas.microsoft.com/office/drawing/2015/9/8/chartex" xmlns:cx2="http://schemas.microsoft.com/office/drawing/2015/10/21/chartex" xmlns:cx3="http://schemas.microsoft.com/office/drawing/2016/5/9/chartex" xmlns:cx4="http://schemas.microsoft.com/office/drawing/2016/5/10/chartex" xmlns:cx5="http://schemas.microsoft.com/office/drawing/2016/5/11/chartex" xmlns:cx6="http://schemas.microsoft.com/office/drawing/2016/5/12/chartex" xmlns:cx7="http://schemas.microsoft.com/office/drawing/2016/5/13/chartex" xmlns:cx8="http://schemas.microsoft.com/office/drawing/2016/5/14/chartex" xmlns:mc="http://schemas.openxmlformats.org/markup-compatibility/2006" xmlns:aink="http://schemas.microsoft.com/office/drawing/2016/ink" xmlns:am3d="http://schemas.microsoft.com/office/drawing/2017/model3d" xmlns:o="urn:schemas-microsoft-com:office:office" xmlns:r="http://schemas.openxmlformats.org/officeDocument/2006/relationships" xmlns:m="http://schemas.openxmlformats.org/officeDocument/2006/math" xmlns:v="urn:schemas-microsoft-com:vml" xmlns:wp14="http://schemas.microsoft.com/office/word/2010/wordprocessingDrawing" xmlns:wp="http://schemas.openxmlformats.org/drawingml/2006/wordprocessingDrawing" xmlns:w10="urn:schemas-microsoft-com:office:word" xmlns:w="http://schemas.openxmlformats.org/wordprocessingml/2006/main" xmlns:w14="http://schemas.microsoft.com/office/word/2010/wordml" xmlns:w15="http://schemas.microsoft.com/office/word/2012/wordml" xmlns:w16cex="http://schemas.microsoft.com/office/word/2018/wordml/cex" xmlns:w16cid="http://schemas.microsoft.com/office/word/2016/wordml/cid" xmlns:w16="http://schemas.microsoft.com/office/word/2018/wordml" xmlns:w16se="http://schemas.microsoft.com/office/word/2015/wordml/symex" xmlns:wpg="http://schemas.microsoft.com/office/word/2010/wordprocessingGroup" xmlns:wpi="http://schemas.microsoft.com/office/word/2010/wordprocessingInk" xmlns:wne="http://schemas.microsoft.com/office/word/2006/wordml" xmlns:wps="http://schemas.microsoft.com/office/word/2010/wordprocessingShape" mc:Ignorable="w14 w15 w16se w16cid w16 w16cex wp14">
   <w:footnote w:type="separator" w:id="-1">
     <w:p>
       <w:pPr>
@@ -3170,7 +3303,7 @@
 </file>
 
 <file path=word/header1.xml><?xml version="1.0" encoding="utf-8"?>
-<w:hdr xmlns:wpc="http://schemas.microsoft.com/office/word/2010/wordprocessingCanvas" xmlns:mc="http://schemas.openxmlformats.org/markup-compatibility/2006" xmlns:o="urn:schemas-microsoft-com:office:office" xmlns:r="http://schemas.openxmlformats.org/officeDocument/2006/relationships" xmlns:m="http://schemas.openxmlformats.org/officeDocument/2006/math" xmlns:v="urn:schemas-microsoft-com:vml" xmlns:wp14="http://schemas.microsoft.com/office/word/2010/wordprocessingDrawing" xmlns:wp="http://schemas.openxmlformats.org/drawingml/2006/wordprocessingDrawing" xmlns:w10="urn:schemas-microsoft-com:office:word" xmlns:w="http://schemas.openxmlformats.org/wordprocessingml/2006/main" xmlns:w14="http://schemas.microsoft.com/office/word/2010/wordml" xmlns:w15="http://schemas.microsoft.com/office/word/2012/wordml" xmlns:wpg="http://schemas.microsoft.com/office/word/2010/wordprocessingGroup" xmlns:wpi="http://schemas.microsoft.com/office/word/2010/wordprocessingInk" xmlns:wne="http://schemas.microsoft.com/office/word/2006/wordml" xmlns:wps="http://schemas.microsoft.com/office/word/2010/wordprocessingShape" mc:Ignorable="w14 w15 wp14">
+<w:hdr xmlns:wpc="http://schemas.microsoft.com/office/word/2010/wordprocessingCanvas" xmlns:cx="http://schemas.microsoft.com/office/drawing/2014/chartex" xmlns:cx1="http://schemas.microsoft.com/office/drawing/2015/9/8/chartex" xmlns:cx2="http://schemas.microsoft.com/office/drawing/2015/10/21/chartex" xmlns:cx3="http://schemas.microsoft.com/office/drawing/2016/5/9/chartex" xmlns:cx4="http://schemas.microsoft.com/office/drawing/2016/5/10/chartex" xmlns:cx5="http://schemas.microsoft.com/office/drawing/2016/5/11/chartex" xmlns:cx6="http://schemas.microsoft.com/office/drawing/2016/5/12/chartex" xmlns:cx7="http://schemas.microsoft.com/office/drawing/2016/5/13/chartex" xmlns:cx8="http://schemas.microsoft.com/office/drawing/2016/5/14/chartex" xmlns:mc="http://schemas.openxmlformats.org/markup-compatibility/2006" xmlns:aink="http://schemas.microsoft.com/office/drawing/2016/ink" xmlns:am3d="http://schemas.microsoft.com/office/drawing/2017/model3d" xmlns:o="urn:schemas-microsoft-com:office:office" xmlns:r="http://schemas.openxmlformats.org/officeDocument/2006/relationships" xmlns:m="http://schemas.openxmlformats.org/officeDocument/2006/math" xmlns:v="urn:schemas-microsoft-com:vml" xmlns:wp14="http://schemas.microsoft.com/office/word/2010/wordprocessingDrawing" xmlns:wp="http://schemas.openxmlformats.org/drawingml/2006/wordprocessingDrawing" xmlns:w10="urn:schemas-microsoft-com:office:word" xmlns:w="http://schemas.openxmlformats.org/wordprocessingml/2006/main" xmlns:w14="http://schemas.microsoft.com/office/word/2010/wordml" xmlns:w15="http://schemas.microsoft.com/office/word/2012/wordml" xmlns:w16cex="http://schemas.microsoft.com/office/word/2018/wordml/cex" xmlns:w16cid="http://schemas.microsoft.com/office/word/2016/wordml/cid" xmlns:w16="http://schemas.microsoft.com/office/word/2018/wordml" xmlns:w16se="http://schemas.microsoft.com/office/word/2015/wordml/symex" xmlns:wpg="http://schemas.microsoft.com/office/word/2010/wordprocessingGroup" xmlns:wpi="http://schemas.microsoft.com/office/word/2010/wordprocessingInk" xmlns:wne="http://schemas.microsoft.com/office/word/2006/wordml" xmlns:wps="http://schemas.microsoft.com/office/word/2010/wordprocessingShape" mc:Ignorable="w14 w15 w16se w16cid w16 w16cex wp14">
   <w:tbl>
     <w:tblPr>
       <w:tblW w:w="5000" w:type="pct"/>
@@ -3292,7 +3425,7 @@
 </file>
 
 <file path=word/numbering.xml><?xml version="1.0" encoding="utf-8"?>
-<w:numbering xmlns:wpc="http://schemas.microsoft.com/office/word/2010/wordprocessingCanvas" xmlns:mc="http://schemas.openxmlformats.org/markup-compatibility/2006" xmlns:o="urn:schemas-microsoft-com:office:office" xmlns:r="http://schemas.openxmlformats.org/officeDocument/2006/relationships" xmlns:m="http://schemas.openxmlformats.org/officeDocument/2006/math" xmlns:v="urn:schemas-microsoft-com:vml" xmlns:wp14="http://schemas.microsoft.com/office/word/2010/wordprocessingDrawing" xmlns:wp="http://schemas.openxmlformats.org/drawingml/2006/wordprocessingDrawing" xmlns:w10="urn:schemas-microsoft-com:office:word" xmlns:w="http://schemas.openxmlformats.org/wordprocessingml/2006/main" xmlns:w14="http://schemas.microsoft.com/office/word/2010/wordml" xmlns:w15="http://schemas.microsoft.com/office/word/2012/wordml" xmlns:wpg="http://schemas.microsoft.com/office/word/2010/wordprocessingGroup" xmlns:wpi="http://schemas.microsoft.com/office/word/2010/wordprocessingInk" xmlns:wne="http://schemas.microsoft.com/office/word/2006/wordml" xmlns:wps="http://schemas.microsoft.com/office/word/2010/wordprocessingShape" mc:Ignorable="w14 w15 wp14">
+<w:numbering xmlns:wpc="http://schemas.microsoft.com/office/word/2010/wordprocessingCanvas" xmlns:cx="http://schemas.microsoft.com/office/drawing/2014/chartex" xmlns:cx1="http://schemas.microsoft.com/office/drawing/2015/9/8/chartex" xmlns:cx2="http://schemas.microsoft.com/office/drawing/2015/10/21/chartex" xmlns:cx3="http://schemas.microsoft.com/office/drawing/2016/5/9/chartex" xmlns:cx4="http://schemas.microsoft.com/office/drawing/2016/5/10/chartex" xmlns:cx5="http://schemas.microsoft.com/office/drawing/2016/5/11/chartex" xmlns:cx6="http://schemas.microsoft.com/office/drawing/2016/5/12/chartex" xmlns:cx7="http://schemas.microsoft.com/office/drawing/2016/5/13/chartex" xmlns:cx8="http://schemas.microsoft.com/office/drawing/2016/5/14/chartex" xmlns:mc="http://schemas.openxmlformats.org/markup-compatibility/2006" xmlns:aink="http://schemas.microsoft.com/office/drawing/2016/ink" xmlns:am3d="http://schemas.microsoft.com/office/drawing/2017/model3d" xmlns:o="urn:schemas-microsoft-com:office:office" xmlns:r="http://schemas.openxmlformats.org/officeDocument/2006/relationships" xmlns:m="http://schemas.openxmlformats.org/officeDocument/2006/math" xmlns:v="urn:schemas-microsoft-com:vml" xmlns:wp14="http://schemas.microsoft.com/office/word/2010/wordprocessingDrawing" xmlns:wp="http://schemas.openxmlformats.org/drawingml/2006/wordprocessingDrawing" xmlns:w10="urn:schemas-microsoft-com:office:word" xmlns:w="http://schemas.openxmlformats.org/wordprocessingml/2006/main" xmlns:w14="http://schemas.microsoft.com/office/word/2010/wordml" xmlns:w15="http://schemas.microsoft.com/office/word/2012/wordml" xmlns:w16cex="http://schemas.microsoft.com/office/word/2018/wordml/cex" xmlns:w16cid="http://schemas.microsoft.com/office/word/2016/wordml/cid" xmlns:w16="http://schemas.microsoft.com/office/word/2018/wordml" xmlns:w16se="http://schemas.microsoft.com/office/word/2015/wordml/symex" xmlns:wpg="http://schemas.microsoft.com/office/word/2010/wordprocessingGroup" xmlns:wpi="http://schemas.microsoft.com/office/word/2010/wordprocessingInk" xmlns:wne="http://schemas.microsoft.com/office/word/2006/wordml" xmlns:wps="http://schemas.microsoft.com/office/word/2010/wordprocessingShape" mc:Ignorable="w14 w15 w16se w16cid w16 w16cex wp14">
   <w:numPicBullet w:numPicBulletId="0">
     <w:pict>
       <v:shapetype id="_x0000_t75" coordsize="21600,21600" o:spt="75" o:preferrelative="t" path="m@4@5l@4@11@9@11@9@5xe" filled="f" stroked="f">
@@ -3314,12 +3447,12 @@
         <v:path o:extrusionok="f" gradientshapeok="t" o:connecttype="rect"/>
         <o:lock v:ext="edit" aspectratio="t"/>
       </v:shapetype>
-      <v:shape id="_x0000_i1027" type="#_x0000_t75" alt="Descripción: C:\svn_web\SmsIosa\sistema\web4\Web_sms\Web_sms\Content\themes_boa\default\images\boa\boa_blue_pequenio.png" style="width:80.25pt;height:39pt;visibility:visible" o:bullet="t">
+      <v:shape id="_x0000_i1066" type="#_x0000_t75" alt="Descripción: C:\svn_web\SmsIosa\sistema\web4\Web_sms\Web_sms\Content\themes_boa\default\images\boa\boa_blue_pequenio.png" style="width:80.25pt;height:39pt;visibility:visible" o:bullet="t">
         <v:imagedata r:id="rId1" o:title="boa_blue_pequenio"/>
       </v:shape>
     </w:pict>
   </w:numPicBullet>
-  <w:abstractNum w:abstractNumId="0">
+  <w:abstractNum w:abstractNumId="0" w15:restartNumberingAfterBreak="0">
     <w:nsid w:val="06D7166A"/>
     <w:multiLevelType w:val="multilevel"/>
     <w:tmpl w:val="4A8A20E6"/>
@@ -3413,7 +3546,7 @@
       </w:pPr>
     </w:lvl>
   </w:abstractNum>
-  <w:abstractNum w:abstractNumId="1">
+  <w:abstractNum w:abstractNumId="1" w15:restartNumberingAfterBreak="0">
     <w:nsid w:val="29125BF6"/>
     <w:multiLevelType w:val="multilevel"/>
     <w:tmpl w:val="27B47E86"/>
@@ -3528,7 +3661,7 @@
       </w:rPr>
     </w:lvl>
   </w:abstractNum>
-  <w:abstractNum w:abstractNumId="2">
+  <w:abstractNum w:abstractNumId="2" w15:restartNumberingAfterBreak="0">
     <w:nsid w:val="29364462"/>
     <w:multiLevelType w:val="multilevel"/>
     <w:tmpl w:val="4A8A20E6"/>
@@ -3621,7 +3754,7 @@
       </w:pPr>
     </w:lvl>
   </w:abstractNum>
-  <w:abstractNum w:abstractNumId="3">
+  <w:abstractNum w:abstractNumId="3" w15:restartNumberingAfterBreak="0">
     <w:nsid w:val="35BC1922"/>
     <w:multiLevelType w:val="multilevel"/>
     <w:tmpl w:val="4A8A20E6"/>
@@ -3714,7 +3847,7 @@
       </w:pPr>
     </w:lvl>
   </w:abstractNum>
-  <w:abstractNum w:abstractNumId="4">
+  <w:abstractNum w:abstractNumId="4" w15:restartNumberingAfterBreak="0">
     <w:nsid w:val="4C1E524E"/>
     <w:multiLevelType w:val="hybridMultilevel"/>
     <w:tmpl w:val="95FEB052"/>
@@ -3827,7 +3960,7 @@
       </w:rPr>
     </w:lvl>
   </w:abstractNum>
-  <w:abstractNum w:abstractNumId="5">
+  <w:abstractNum w:abstractNumId="5" w15:restartNumberingAfterBreak="0">
     <w:nsid w:val="4F2F0173"/>
     <w:multiLevelType w:val="multilevel"/>
     <w:tmpl w:val="994A541C"/>
@@ -3942,7 +4075,7 @@
       </w:rPr>
     </w:lvl>
   </w:abstractNum>
-  <w:abstractNum w:abstractNumId="6">
+  <w:abstractNum w:abstractNumId="6" w15:restartNumberingAfterBreak="0">
     <w:nsid w:val="59027342"/>
     <w:multiLevelType w:val="multilevel"/>
     <w:tmpl w:val="D838695C"/>
@@ -4057,7 +4190,7 @@
       </w:rPr>
     </w:lvl>
   </w:abstractNum>
-  <w:abstractNum w:abstractNumId="7">
+  <w:abstractNum w:abstractNumId="7" w15:restartNumberingAfterBreak="0">
     <w:nsid w:val="68AE2390"/>
     <w:multiLevelType w:val="hybridMultilevel"/>
     <w:tmpl w:val="11180BB8"/>
@@ -4198,7 +4331,7 @@
       </w:rPr>
     </w:lvl>
   </w:abstractNum>
-  <w:abstractNum w:abstractNumId="8">
+  <w:abstractNum w:abstractNumId="8" w15:restartNumberingAfterBreak="0">
     <w:nsid w:val="6BD80B41"/>
     <w:multiLevelType w:val="multilevel"/>
     <w:tmpl w:val="4A8A20E6"/>
@@ -4291,7 +4424,7 @@
       </w:pPr>
     </w:lvl>
   </w:abstractNum>
-  <w:abstractNum w:abstractNumId="9">
+  <w:abstractNum w:abstractNumId="9" w15:restartNumberingAfterBreak="0">
     <w:nsid w:val="75004827"/>
     <w:multiLevelType w:val="hybridMultilevel"/>
     <w:tmpl w:val="9CBC7DA2"/>
@@ -4404,7 +4537,7 @@
       </w:rPr>
     </w:lvl>
   </w:abstractNum>
-  <w:abstractNum w:abstractNumId="10">
+  <w:abstractNum w:abstractNumId="10" w15:restartNumberingAfterBreak="0">
     <w:nsid w:val="7722181A"/>
     <w:multiLevelType w:val="multilevel"/>
     <w:tmpl w:val="8D64BFC6"/>
@@ -4538,7 +4671,7 @@
 </file>
 
 <file path=word/styles.xml><?xml version="1.0" encoding="utf-8"?>
-<w:styles xmlns:mc="http://schemas.openxmlformats.org/markup-compatibility/2006" xmlns:r="http://schemas.openxmlformats.org/officeDocument/2006/relationships" xmlns:w="http://schemas.openxmlformats.org/wordprocessingml/2006/main" xmlns:w14="http://schemas.microsoft.com/office/word/2010/wordml" xmlns:w15="http://schemas.microsoft.com/office/word/2012/wordml" mc:Ignorable="w14 w15">
+<w:styles xmlns:mc="http://schemas.openxmlformats.org/markup-compatibility/2006" xmlns:r="http://schemas.openxmlformats.org/officeDocument/2006/relationships" xmlns:w="http://schemas.openxmlformats.org/wordprocessingml/2006/main" xmlns:w14="http://schemas.microsoft.com/office/word/2010/wordml" xmlns:w15="http://schemas.microsoft.com/office/word/2012/wordml" xmlns:w16cex="http://schemas.microsoft.com/office/word/2018/wordml/cex" xmlns:w16cid="http://schemas.microsoft.com/office/word/2016/wordml/cid" xmlns:w16="http://schemas.microsoft.com/office/word/2018/wordml" xmlns:w16se="http://schemas.microsoft.com/office/word/2015/wordml/symex" mc:Ignorable="w14 w15 w16se w16cid w16 w16cex">
   <w:docDefaults>
     <w:rPrDefault>
       <w:rPr>
@@ -4554,7 +4687,7 @@
       </w:pPr>
     </w:pPrDefault>
   </w:docDefaults>
-  <w:latentStyles w:defLockedState="0" w:defUIPriority="99" w:defSemiHidden="0" w:defUnhideWhenUsed="0" w:defQFormat="0" w:count="371">
+  <w:latentStyles w:defLockedState="0" w:defUIPriority="99" w:defSemiHidden="0" w:defUnhideWhenUsed="0" w:defQFormat="0" w:count="376">
     <w:lsdException w:name="Normal" w:uiPriority="0" w:qFormat="1"/>
     <w:lsdException w:name="heading 1" w:uiPriority="9" w:qFormat="1"/>
     <w:lsdException w:name="heading 2" w:semiHidden="1" w:uiPriority="9" w:unhideWhenUsed="1" w:qFormat="1"/>
@@ -4660,7 +4793,6 @@
     <w:lsdException w:name="HTML Sample" w:semiHidden="1" w:unhideWhenUsed="1"/>
     <w:lsdException w:name="HTML Typewriter" w:semiHidden="1" w:unhideWhenUsed="1"/>
     <w:lsdException w:name="HTML Variable" w:semiHidden="1" w:unhideWhenUsed="1"/>
-    <w:lsdException w:name="Normal Table" w:semiHidden="1" w:unhideWhenUsed="1"/>
     <w:lsdException w:name="annotation subject" w:semiHidden="1" w:unhideWhenUsed="1"/>
     <w:lsdException w:name="No List" w:semiHidden="1" w:unhideWhenUsed="1"/>
     <w:lsdException w:name="Outline List 1" w:semiHidden="1" w:unhideWhenUsed="1"/>
@@ -4703,11 +4835,8 @@
     <w:lsdException w:name="Table Contemporary" w:semiHidden="1" w:unhideWhenUsed="1"/>
     <w:lsdException w:name="Table Elegant" w:semiHidden="1" w:unhideWhenUsed="1"/>
     <w:lsdException w:name="Table Professional" w:semiHidden="1" w:unhideWhenUsed="1"/>
-    <w:lsdException w:name="Table Subtle 1" w:semiHidden="1" w:unhideWhenUsed="1"/>
     <w:lsdException w:name="Table Subtle 2" w:semiHidden="1" w:unhideWhenUsed="1"/>
     <w:lsdException w:name="Table Web 1" w:semiHidden="1" w:unhideWhenUsed="1"/>
-    <w:lsdException w:name="Table Web 2" w:semiHidden="1" w:unhideWhenUsed="1"/>
-    <w:lsdException w:name="Table Web 3" w:semiHidden="1" w:unhideWhenUsed="1"/>
     <w:lsdException w:name="Balloon Text" w:semiHidden="1" w:unhideWhenUsed="1"/>
     <w:lsdException w:name="Table Grid" w:uiPriority="59"/>
     <w:lsdException w:name="Table Theme" w:semiHidden="1" w:unhideWhenUsed="1"/>
@@ -4926,6 +5055,11 @@
     <w:lsdException w:name="List Table 5 Dark Accent 6" w:uiPriority="50"/>
     <w:lsdException w:name="List Table 6 Colorful Accent 6" w:uiPriority="51"/>
     <w:lsdException w:name="List Table 7 Colorful Accent 6" w:uiPriority="52"/>
+    <w:lsdException w:name="Mention" w:semiHidden="1" w:unhideWhenUsed="1"/>
+    <w:lsdException w:name="Smart Hyperlink" w:semiHidden="1" w:unhideWhenUsed="1"/>
+    <w:lsdException w:name="Hashtag" w:semiHidden="1" w:unhideWhenUsed="1"/>
+    <w:lsdException w:name="Unresolved Mention" w:semiHidden="1" w:unhideWhenUsed="1"/>
+    <w:lsdException w:name="Smart Link" w:semiHidden="1" w:unhideWhenUsed="1"/>
   </w:latentStyles>
   <w:style w:type="paragraph" w:default="1" w:styleId="Normal">
     <w:name w:val="Normal"/>
@@ -5311,7 +5445,6 @@
       <w:lang w:eastAsia="en-US"/>
     </w:rPr>
     <w:tblPr>
-      <w:tblInd w:w="0" w:type="dxa"/>
       <w:tblBorders>
         <w:top w:val="single" w:sz="4" w:space="0" w:color="auto"/>
         <w:left w:val="single" w:sz="4" w:space="0" w:color="auto"/>
@@ -5320,12 +5453,6 @@
         <w:insideH w:val="single" w:sz="4" w:space="0" w:color="auto"/>
         <w:insideV w:val="single" w:sz="4" w:space="0" w:color="auto"/>
       </w:tblBorders>
-      <w:tblCellMar>
-        <w:top w:w="0" w:type="dxa"/>
-        <w:left w:w="108" w:type="dxa"/>
-        <w:bottom w:w="0" w:type="dxa"/>
-        <w:right w:w="108" w:type="dxa"/>
-      </w:tblCellMar>
     </w:tblPr>
   </w:style>
   <w:style w:type="table" w:styleId="Sombreadomedio1-nfasis1">
@@ -5336,7 +5463,6 @@
     <w:tblPr>
       <w:tblStyleRowBandSize w:val="1"/>
       <w:tblStyleColBandSize w:val="1"/>
-      <w:tblInd w:w="0" w:type="dxa"/>
       <w:tblBorders>
         <w:top w:val="single" w:sz="8" w:space="0" w:color="7BA0CD"/>
         <w:left w:val="single" w:sz="8" w:space="0" w:color="7BA0CD"/>
@@ -5344,12 +5470,6 @@
         <w:right w:val="single" w:sz="8" w:space="0" w:color="7BA0CD"/>
         <w:insideH w:val="single" w:sz="8" w:space="0" w:color="7BA0CD"/>
       </w:tblBorders>
-      <w:tblCellMar>
-        <w:top w:w="0" w:type="dxa"/>
-        <w:left w:w="108" w:type="dxa"/>
-        <w:bottom w:w="0" w:type="dxa"/>
-        <w:right w:w="108" w:type="dxa"/>
-      </w:tblCellMar>
     </w:tblPr>
     <w:tblStylePr w:type="firstRow">
       <w:pPr>
@@ -5545,11 +5665,11 @@
       <w:szCs w:val="20"/>
     </w:rPr>
   </w:style>
-  <w:style w:type="paragraph" w:styleId="Puesto">
+  <w:style w:type="paragraph" w:styleId="Ttulo">
     <w:name w:val="Title"/>
     <w:basedOn w:val="Normal"/>
     <w:next w:val="Normal"/>
-    <w:link w:val="PuestoCar"/>
+    <w:link w:val="TtuloCar"/>
     <w:uiPriority w:val="10"/>
     <w:qFormat/>
     <w:rsid w:val="003A4D5A"/>
@@ -5570,10 +5690,10 @@
       <w:szCs w:val="48"/>
     </w:rPr>
   </w:style>
-  <w:style w:type="character" w:customStyle="1" w:styleId="PuestoCar">
-    <w:name w:val="Puesto Car"/>
+  <w:style w:type="character" w:customStyle="1" w:styleId="TtuloCar">
+    <w:name w:val="Título Car"/>
     <w:basedOn w:val="Fuentedeprrafopredeter"/>
-    <w:link w:val="Puesto"/>
+    <w:link w:val="Ttulo"/>
     <w:uiPriority w:val="10"/>
     <w:rsid w:val="003A4D5A"/>
     <w:rPr>
@@ -5816,7 +5936,7 @@
       <w:u w:val="single"/>
     </w:rPr>
   </w:style>
-  <w:style w:type="paragraph" w:styleId="TtulodeTDC">
+  <w:style w:type="paragraph" w:styleId="TtuloTDC">
     <w:name w:val="TOC Heading"/>
     <w:basedOn w:val="Ttulo1"/>
     <w:next w:val="Normal"/>
@@ -5965,19 +6085,12 @@
     <w:tblPr>
       <w:tblStyleRowBandSize w:val="1"/>
       <w:tblStyleColBandSize w:val="1"/>
-      <w:tblInd w:w="0" w:type="dxa"/>
       <w:tblBorders>
         <w:top w:val="single" w:sz="4" w:space="0" w:color="0F6FC6" w:themeColor="accent1"/>
         <w:left w:val="single" w:sz="4" w:space="0" w:color="0F6FC6" w:themeColor="accent1"/>
         <w:bottom w:val="single" w:sz="4" w:space="0" w:color="0F6FC6" w:themeColor="accent1"/>
         <w:right w:val="single" w:sz="4" w:space="0" w:color="0F6FC6" w:themeColor="accent1"/>
       </w:tblBorders>
-      <w:tblCellMar>
-        <w:top w:w="0" w:type="dxa"/>
-        <w:left w:w="108" w:type="dxa"/>
-        <w:bottom w:w="0" w:type="dxa"/>
-        <w:right w:w="108" w:type="dxa"/>
-      </w:tblCellMar>
     </w:tblPr>
     <w:tblStylePr w:type="firstRow">
       <w:rPr>
@@ -6096,7 +6209,6 @@
     <w:tblPr>
       <w:tblStyleRowBandSize w:val="1"/>
       <w:tblStyleColBandSize w:val="1"/>
-      <w:tblInd w:w="0" w:type="dxa"/>
       <w:tblBorders>
         <w:top w:val="single" w:sz="4" w:space="0" w:color="59A9F2" w:themeColor="accent1" w:themeTint="99"/>
         <w:left w:val="single" w:sz="4" w:space="0" w:color="59A9F2" w:themeColor="accent1" w:themeTint="99"/>
@@ -6104,12 +6216,6 @@
         <w:right w:val="single" w:sz="4" w:space="0" w:color="59A9F2" w:themeColor="accent1" w:themeTint="99"/>
         <w:insideH w:val="single" w:sz="4" w:space="0" w:color="59A9F2" w:themeColor="accent1" w:themeTint="99"/>
       </w:tblBorders>
-      <w:tblCellMar>
-        <w:top w:w="0" w:type="dxa"/>
-        <w:left w:w="108" w:type="dxa"/>
-        <w:bottom w:w="0" w:type="dxa"/>
-        <w:right w:w="108" w:type="dxa"/>
-      </w:tblCellMar>
     </w:tblPr>
     <w:tblStylePr w:type="firstRow">
       <w:rPr>
@@ -6589,6 +6695,18 @@
       <w:iCs w:val="0"/>
       <w:sz w:val="16"/>
       <w:szCs w:val="16"/>
+    </w:rPr>
+  </w:style>
+  <w:style w:type="character" w:styleId="Mencinsinresolver">
+    <w:name w:val="Unresolved Mention"/>
+    <w:basedOn w:val="Fuentedeprrafopredeter"/>
+    <w:uiPriority w:val="99"/>
+    <w:semiHidden/>
+    <w:unhideWhenUsed/>
+    <w:rsid w:val="007D0F9B"/>
+    <w:rPr>
+      <w:color w:val="605E5C"/>
+      <w:shd w:val="clear" w:color="auto" w:fill="E1DFDD"/>
     </w:rPr>
   </w:style>
 </w:styles>

</xml_diff>